<commit_message>
added iron bot project to portfolio
</commit_message>
<xml_diff>
--- a/resumes/Justin_Niederer_-_Web_Developer.docx
+++ b/resumes/Justin_Niederer_-_Web_Developer.docx
@@ -71,18 +71,7 @@
               <w:pStyle w:val="Heading2"/>
             </w:pPr>
             <w:r>
-              <w:t>Merch</w:t>
-            </w:r>
-            <w:r>
-              <w:t xml:space="preserve">andiser </w:t>
-            </w:r>
-            <w:proofErr w:type="gramStart"/>
-            <w:r>
-              <w:t>at  Coca</w:t>
-            </w:r>
-            <w:proofErr w:type="gramEnd"/>
-            <w:r>
-              <w:t xml:space="preserve"> Cola Bottling Company Consolidated, Clayton, NC</w:t>
+              <w:t>Merchandiser at  Coca Cola Bottling Company Consolidated, Clayton, NC</w:t>
             </w:r>
           </w:p>
           <w:p>
@@ -95,18 +84,7 @@
           </w:p>
           <w:p>
             <w:r>
-              <w:t>Properly servicing customer accounts including but not limited to: stocking various products to the shelf; rotating products to ensure freshness; break down, organi</w:t>
-            </w:r>
-            <w:r>
-              <w:t xml:space="preserve">ze, and condense products in back stock; </w:t>
-            </w:r>
-            <w:proofErr w:type="spellStart"/>
-            <w:r>
-              <w:t>build,maintain</w:t>
-            </w:r>
-            <w:proofErr w:type="spellEnd"/>
-            <w:r>
-              <w:t xml:space="preserve"> and break down various displays and ad features; maintaining "look of success" for products; work with store personnel to maximize sales potential or product</w:t>
+              <w:t>Properly servicing customer accounts including but not limited to: stocking various products to the shelf; rotating products to ensure freshness; break down, organize, and condense products in back stock; build,maintain and break down various displays and ad features; maintaining "look of success" for products; work with store personnel to maximize sales potential or product</w:t>
             </w:r>
           </w:p>
           <w:p>
@@ -114,18 +92,7 @@
               <w:pStyle w:val="Heading2"/>
             </w:pPr>
             <w:r>
-              <w:t xml:space="preserve">Sales Agent </w:t>
-            </w:r>
-            <w:proofErr w:type="gramStart"/>
-            <w:r>
-              <w:t>at  Combined</w:t>
-            </w:r>
-            <w:proofErr w:type="gramEnd"/>
-            <w:r>
-              <w:t xml:space="preserve"> Insurance Co., Ra</w:t>
-            </w:r>
-            <w:r>
-              <w:t>leigh, NC</w:t>
+              <w:t>Sales Agent at  Combined Insurance Co., Raleigh, NC</w:t>
             </w:r>
           </w:p>
           <w:p>
@@ -144,21 +111,7 @@
               <w:t>involves but</w:t>
             </w:r>
             <w:r>
-              <w:t xml:space="preserve"> is not limited </w:t>
-            </w:r>
-            <w:proofErr w:type="gramStart"/>
-            <w:r>
-              <w:t>to:</w:t>
-            </w:r>
-            <w:proofErr w:type="gramEnd"/>
-            <w:r>
-              <w:t xml:space="preserve"> passing</w:t>
-            </w:r>
-            <w:r>
-              <w:t xml:space="preserve"> stat licensing exam(s), customer service, claims assistance, policy assistance, policy applications, field marketing, customer qualification, presentations based off needs assessments, using technology to assist in presentation, and attending professional</w:t>
-            </w:r>
-            <w:r>
-              <w:t xml:space="preserve"> training seminars and workshops.</w:t>
+              <w:t xml:space="preserve"> is not limited to: passing stat licensing exam(s), customer service, claims assistance, policy assistance, policy applications, field marketing, customer qualification, presentations based off needs assessments, using technology to assist in presentation, and attending professional training seminars and workshops.</w:t>
             </w:r>
           </w:p>
           <w:p>
@@ -166,15 +119,7 @@
               <w:pStyle w:val="Heading2"/>
             </w:pPr>
             <w:r>
-              <w:t xml:space="preserve">Branch Manager </w:t>
-            </w:r>
-            <w:proofErr w:type="gramStart"/>
-            <w:r>
-              <w:t>at  Vector</w:t>
-            </w:r>
-            <w:proofErr w:type="gramEnd"/>
-            <w:r>
-              <w:t xml:space="preserve"> Marketing, Jacksonville, NC</w:t>
+              <w:t>Branch Manager at  Vector Marketing, Jacksonville, NC</w:t>
             </w:r>
           </w:p>
           <w:p>
@@ -186,12 +131,8 @@
             </w:r>
           </w:p>
           <w:p>
-            <w:bookmarkStart w:id="0" w:name="_GoBack"/>
-            <w:r>
-              <w:t>Vector Marketing is a direct marketing firm that markets high quality kitchen cutlery products, accessories, and cookware through a professiona</w:t>
-            </w:r>
-            <w:r>
-              <w:t xml:space="preserve">l appointment basis. Position is owner and operator of a seasonal office location. Duties include, but are not limited </w:t>
+            <w:r>
+              <w:t xml:space="preserve">Vector Marketing is a direct marketing firm that markets high quality kitchen cutlery products, accessories, and cookware through a professional appointment basis. Position is owner and operator of a seasonal office location. Duties include, but are not limited </w:t>
             </w:r>
             <w:r>
               <w:t>to,</w:t>
@@ -203,27 +144,15 @@
               <w:t xml:space="preserve"> </w:t>
             </w:r>
             <w:r>
-              <w:t>interviewing, hiring, training, and managing a receptionist staff; recruiting; interview</w:t>
-            </w:r>
-            <w:r>
-              <w:t>ing, hiring, training, and management of sales force; day-to-day management of the office</w:t>
-            </w:r>
-          </w:p>
-          <w:bookmarkEnd w:id="0"/>
+              <w:t>interviewing, hiring, training, and managing a receptionist staff; recruiting; interviewing, hiring, training, and management of sales force; day-to-day management of the office</w:t>
+            </w:r>
+          </w:p>
           <w:p>
             <w:pPr>
               <w:pStyle w:val="Heading2"/>
             </w:pPr>
             <w:r>
-              <w:t xml:space="preserve">District Office Manager </w:t>
-            </w:r>
-            <w:proofErr w:type="gramStart"/>
-            <w:r>
-              <w:t>at  Vector</w:t>
-            </w:r>
-            <w:proofErr w:type="gramEnd"/>
-            <w:r>
-              <w:t xml:space="preserve"> Marketing, Greenville, NC</w:t>
+              <w:t>District Office Manager at  Vector Marketing, Greenville, NC</w:t>
             </w:r>
           </w:p>
           <w:p>
@@ -236,13 +165,11 @@
           </w:p>
           <w:p>
             <w:r>
-              <w:t>Vector Marking is a direct marketing firm that markets high quality kitchen cutlery products, accessories, and cookware through a professional appointment basis. Position includes management of the district office including, but not limited to, daily inter</w:t>
-            </w:r>
-            <w:r>
-              <w:t>action and management of a 40+ member sales team, development of the sales team and receptionists, interviewing and recruiting applicants for open positions, lead office meetings and events, and attended divisional and regional conferences for advanced sal</w:t>
-            </w:r>
-            <w:r>
-              <w:t>es and management training.</w:t>
+              <w:t xml:space="preserve">Vector Marking is a direct marketing firm that markets high quality kitchen cutlery products, accessories, and cookware through a professional appointment basis. Position includes management of the district office including, but not limited to, daily interaction and management of a 40+ member sales team, development of the sales team and receptionists, interviewing and recruiting applicants for open positions, lead office meetings and events, and attended divisional and regional conferences for advanced </w:t>
+            </w:r>
+            <w:r>
+              <w:lastRenderedPageBreak/>
+              <w:t>sales and management training.</w:t>
             </w:r>
             <w:r>
               <w:br/>
@@ -250,9 +177,6 @@
             </w:r>
             <w:r>
               <w:br/>
-            </w:r>
-            <w:r>
-              <w:lastRenderedPageBreak/>
               <w:t>Successfully completed an 8 month professional management training program through Vector Marketing</w:t>
             </w:r>
           </w:p>
@@ -261,15 +185,7 @@
               <w:pStyle w:val="Heading2"/>
             </w:pPr>
             <w:r>
-              <w:t xml:space="preserve">Sales Representative </w:t>
-            </w:r>
-            <w:proofErr w:type="gramStart"/>
-            <w:r>
-              <w:t>at  Vector</w:t>
-            </w:r>
-            <w:proofErr w:type="gramEnd"/>
-            <w:r>
-              <w:t xml:space="preserve"> Marketing, Raleigh, NC</w:t>
+              <w:t>Sales Representative at  Vector Marketing, Raleigh, NC</w:t>
             </w:r>
           </w:p>
           <w:p>
@@ -277,26 +193,12 @@
               <w:pStyle w:val="Date"/>
             </w:pPr>
             <w:r>
-              <w:t>June 20</w:t>
-            </w:r>
-            <w:r>
-              <w:t>12 — April 2013</w:t>
-            </w:r>
-          </w:p>
-          <w:p>
-            <w:r>
-              <w:t xml:space="preserve">Vector Marketing is a direct marketing firm that markets a </w:t>
-            </w:r>
-            <w:proofErr w:type="gramStart"/>
-            <w:r>
-              <w:t>high quality</w:t>
-            </w:r>
-            <w:proofErr w:type="gramEnd"/>
-            <w:r>
-              <w:t xml:space="preserve"> line of kitchen cutlery products and sporting accessories known as Cutco. Position requires developing own clientele list, attending weekly staff meetings and multiple </w:t>
-            </w:r>
-            <w:r>
-              <w:t>advanced trainings.</w:t>
+              <w:t>June 2012 — April 2013</w:t>
+            </w:r>
+          </w:p>
+          <w:p>
+            <w:r>
+              <w:t>Vector Marketing is a direct marketing firm that markets a high quality line of kitchen cutlery products and sporting accessories known as Cutco. Position requires developing own clientele list, attending weekly staff meetings and multiple advanced trainings.</w:t>
             </w:r>
             <w:r>
               <w:br/>
@@ -312,22 +214,11 @@
             </w:r>
             <w:r>
               <w:br/>
-              <w:t>Total of over</w:t>
-            </w:r>
-            <w:r>
-              <w:t xml:space="preserve"> $20K in Cutco sales</w:t>
+              <w:t>Total of over $20K in Cutco sales</w:t>
             </w:r>
             <w:r>
               <w:br/>
-              <w:t xml:space="preserve">$12K sales in </w:t>
-            </w:r>
-            <w:proofErr w:type="gramStart"/>
-            <w:r>
-              <w:t>2 month</w:t>
-            </w:r>
-            <w:proofErr w:type="gramEnd"/>
-            <w:r>
-              <w:t xml:space="preserve"> period</w:t>
+              <w:t>$12K sales in 2 month period</w:t>
             </w:r>
             <w:r>
               <w:br/>
@@ -360,15 +251,26 @@
           </w:p>
           <w:p>
             <w:r>
-              <w:t>Expected graduation in</w:t>
-            </w:r>
-            <w:r>
-              <w:t xml:space="preserve"> August of 2020.</w:t>
-            </w:r>
-          </w:p>
-          <w:p>
-            <w:r>
-              <w:t>Current Cumulative GPA of 3.5/4.0</w:t>
+              <w:t xml:space="preserve">Expected graduation in </w:t>
+            </w:r>
+            <w:r>
+              <w:t>July</w:t>
+            </w:r>
+            <w:r>
+              <w:t xml:space="preserve"> of 2020.</w:t>
+            </w:r>
+          </w:p>
+          <w:p>
+            <w:r>
+              <w:t>Current Cumulative GPA of 3.5</w:t>
+            </w:r>
+            <w:r>
+              <w:t>2</w:t>
+            </w:r>
+            <w:bookmarkStart w:id="0" w:name="_GoBack"/>
+            <w:bookmarkEnd w:id="0"/>
+            <w:r>
+              <w:t>/4.0</w:t>
             </w:r>
           </w:p>
           <w:p>
@@ -388,13 +290,8 @@
             </w:r>
           </w:p>
           <w:p>
-            <w:proofErr w:type="gramStart"/>
-            <w:r>
-              <w:t>6 month</w:t>
-            </w:r>
-            <w:proofErr w:type="gramEnd"/>
-            <w:r>
-              <w:t xml:space="preserve"> MERN full stack web coding training program</w:t>
+            <w:r>
+              <w:t>6 month MERN full stack web coding training program</w:t>
             </w:r>
           </w:p>
         </w:tc>

</xml_diff>